<commit_message>
Updated workload breakdown in SAD
</commit_message>
<xml_diff>
--- a/Documentation/SAD.docx
+++ b/Documentation/SAD.docx
@@ -2,8 +2,6 @@
 <file path=word/document.xml><?xml version="1.0" encoding="utf-8"?>
 <w:document xmlns:wpc="http://schemas.microsoft.com/office/word/2010/wordprocessingCanvas" xmlns:mc="http://schemas.openxmlformats.org/markup-compatibility/2006" xmlns:o="urn:schemas-microsoft-com:office:office" xmlns:r="http://schemas.openxmlformats.org/officeDocument/2006/relationships" xmlns:m="http://schemas.openxmlformats.org/officeDocument/2006/math" xmlns:v="urn:schemas-microsoft-com:vml" xmlns:wp14="http://schemas.microsoft.com/office/word/2010/wordprocessingDrawing" xmlns:wp="http://schemas.openxmlformats.org/drawingml/2006/wordprocessingDrawing" xmlns:w10="urn:schemas-microsoft-com:office:word" xmlns:w="http://schemas.openxmlformats.org/wordprocessingml/2006/main" xmlns:w14="http://schemas.microsoft.com/office/word/2010/wordml" xmlns:w15="http://schemas.microsoft.com/office/word/2012/wordml" xmlns:wpg="http://schemas.microsoft.com/office/word/2010/wordprocessingGroup" xmlns:wpi="http://schemas.microsoft.com/office/word/2010/wordprocessingInk" xmlns:wne="http://schemas.microsoft.com/office/word/2006/wordml" xmlns:wps="http://schemas.microsoft.com/office/word/2010/wordprocessingShape" mc:Ignorable="w14 w15 wp14">
   <w:body>
-    <w:bookmarkStart w:id="0" w:name="_GoBack" w:displacedByCustomXml="next"/>
-    <w:bookmarkEnd w:id="0" w:displacedByCustomXml="next"/>
     <w:sdt>
       <w:sdtPr>
         <w:rPr>
@@ -2050,7 +2048,7 @@
           <w:rFonts w:eastAsia="Times New Roman" w:cs="Times New Roman"/>
         </w:rPr>
       </w:pPr>
-      <w:bookmarkStart w:id="1" w:name="_Toc353704263"/>
+      <w:bookmarkStart w:id="0" w:name="_Toc353704263"/>
       <w:r>
         <w:rPr>
           <w:rFonts w:eastAsia="Times New Roman"/>
@@ -2064,7 +2062,7 @@
         </w:rPr>
         <w:t>System Overview</w:t>
       </w:r>
-      <w:bookmarkEnd w:id="1"/>
+      <w:bookmarkEnd w:id="0"/>
     </w:p>
     <w:p>
       <w:pPr>
@@ -2263,14 +2261,27 @@
                             <w:r>
                               <w:t xml:space="preserve">Figure </w:t>
                             </w:r>
-                            <w:fldSimple w:instr=" SEQ Figure \* ARABIC ">
-                              <w:r>
-                                <w:rPr>
-                                  <w:noProof/>
-                                </w:rPr>
-                                <w:t>1</w:t>
-                              </w:r>
-                            </w:fldSimple>
+                            <w:r>
+                              <w:fldChar w:fldCharType="begin"/>
+                            </w:r>
+                            <w:r>
+                              <w:instrText xml:space="preserve"> SEQ Figure \* ARABIC </w:instrText>
+                            </w:r>
+                            <w:r>
+                              <w:fldChar w:fldCharType="separate"/>
+                            </w:r>
+                            <w:r>
+                              <w:rPr>
+                                <w:noProof/>
+                              </w:rPr>
+                              <w:t>1</w:t>
+                            </w:r>
+                            <w:r>
+                              <w:rPr>
+                                <w:noProof/>
+                              </w:rPr>
+                              <w:fldChar w:fldCharType="end"/>
+                            </w:r>
                             <w:r>
                               <w:t>- Basic System Architecture</w:t>
                             </w:r>
@@ -2309,14 +2320,27 @@
                       <w:r>
                         <w:t xml:space="preserve">Figure </w:t>
                       </w:r>
-                      <w:fldSimple w:instr=" SEQ Figure \* ARABIC ">
-                        <w:r>
-                          <w:rPr>
-                            <w:noProof/>
-                          </w:rPr>
-                          <w:t>1</w:t>
-                        </w:r>
-                      </w:fldSimple>
+                      <w:r>
+                        <w:fldChar w:fldCharType="begin"/>
+                      </w:r>
+                      <w:r>
+                        <w:instrText xml:space="preserve"> SEQ Figure \* ARABIC </w:instrText>
+                      </w:r>
+                      <w:r>
+                        <w:fldChar w:fldCharType="separate"/>
+                      </w:r>
+                      <w:r>
+                        <w:rPr>
+                          <w:noProof/>
+                        </w:rPr>
+                        <w:t>1</w:t>
+                      </w:r>
+                      <w:r>
+                        <w:rPr>
+                          <w:noProof/>
+                        </w:rPr>
+                        <w:fldChar w:fldCharType="end"/>
+                      </w:r>
                       <w:r>
                         <w:t>- Basic System Architecture</w:t>
                       </w:r>
@@ -3490,7 +3514,7 @@
           <w:lang w:eastAsia="en-CA"/>
         </w:rPr>
       </w:pPr>
-      <w:bookmarkStart w:id="2" w:name="_Toc353704264"/>
+      <w:bookmarkStart w:id="1" w:name="_Toc353704264"/>
       <w:r>
         <w:rPr>
           <w:rFonts w:eastAsia="Times New Roman"/>
@@ -3506,7 +3530,7 @@
         </w:rPr>
         <w:t>Views</w:t>
       </w:r>
-      <w:bookmarkEnd w:id="2"/>
+      <w:bookmarkEnd w:id="1"/>
     </w:p>
     <w:p>
       <w:pPr>
@@ -3516,7 +3540,7 @@
           <w:lang w:eastAsia="en-CA"/>
         </w:rPr>
       </w:pPr>
-      <w:bookmarkStart w:id="3" w:name="_Toc353704265"/>
+      <w:bookmarkStart w:id="2" w:name="_Toc353704265"/>
       <w:r>
         <w:rPr>
           <w:rFonts w:eastAsia="Times New Roman"/>
@@ -3545,7 +3569,7 @@
         </w:rPr>
         <w:t>e case diagrams</w:t>
       </w:r>
-      <w:bookmarkEnd w:id="3"/>
+      <w:bookmarkEnd w:id="2"/>
     </w:p>
     <w:p>
       <w:pPr>
@@ -3613,14 +3637,27 @@
       <w:r>
         <w:t xml:space="preserve">Figure </w:t>
       </w:r>
-      <w:fldSimple w:instr=" SEQ Figure \* ARABIC ">
-        <w:r>
-          <w:rPr>
-            <w:noProof/>
-          </w:rPr>
-          <w:t>2</w:t>
-        </w:r>
-      </w:fldSimple>
+      <w:r>
+        <w:fldChar w:fldCharType="begin"/>
+      </w:r>
+      <w:r>
+        <w:instrText xml:space="preserve"> SEQ Figure \* ARABIC </w:instrText>
+      </w:r>
+      <w:r>
+        <w:fldChar w:fldCharType="separate"/>
+      </w:r>
+      <w:r>
+        <w:rPr>
+          <w:noProof/>
+        </w:rPr>
+        <w:t>2</w:t>
+      </w:r>
+      <w:r>
+        <w:rPr>
+          <w:noProof/>
+        </w:rPr>
+        <w:fldChar w:fldCharType="end"/>
+      </w:r>
       <w:r>
         <w:t>- Game Menu</w:t>
       </w:r>
@@ -3691,14 +3728,27 @@
       <w:r>
         <w:t xml:space="preserve">Figure </w:t>
       </w:r>
-      <w:fldSimple w:instr=" SEQ Figure \* ARABIC ">
-        <w:r>
-          <w:rPr>
-            <w:noProof/>
-          </w:rPr>
-          <w:t>3</w:t>
-        </w:r>
-      </w:fldSimple>
+      <w:r>
+        <w:fldChar w:fldCharType="begin"/>
+      </w:r>
+      <w:r>
+        <w:instrText xml:space="preserve"> SEQ Figure \* ARABIC </w:instrText>
+      </w:r>
+      <w:r>
+        <w:fldChar w:fldCharType="separate"/>
+      </w:r>
+      <w:r>
+        <w:rPr>
+          <w:noProof/>
+        </w:rPr>
+        <w:t>3</w:t>
+      </w:r>
+      <w:r>
+        <w:rPr>
+          <w:noProof/>
+        </w:rPr>
+        <w:fldChar w:fldCharType="end"/>
+      </w:r>
       <w:r>
         <w:t>- Play Asteroids</w:t>
       </w:r>
@@ -3721,12 +3771,12 @@
       <w:pPr>
         <w:pStyle w:val="Heading2"/>
       </w:pPr>
-      <w:bookmarkStart w:id="4" w:name="_Toc353704266"/>
+      <w:bookmarkStart w:id="3" w:name="_Toc353704266"/>
       <w:r>
         <w:lastRenderedPageBreak/>
         <w:t>2.2 UML Class Diagrams</w:t>
       </w:r>
-      <w:bookmarkEnd w:id="4"/>
+      <w:bookmarkEnd w:id="3"/>
     </w:p>
     <w:p>
       <w:pPr>
@@ -3794,14 +3844,27 @@
       <w:r>
         <w:t xml:space="preserve">Figure </w:t>
       </w:r>
-      <w:fldSimple w:instr=" SEQ Figure \* ARABIC ">
-        <w:r>
-          <w:rPr>
-            <w:noProof/>
-          </w:rPr>
-          <w:t>4</w:t>
-        </w:r>
-      </w:fldSimple>
+      <w:r>
+        <w:fldChar w:fldCharType="begin"/>
+      </w:r>
+      <w:r>
+        <w:instrText xml:space="preserve"> SEQ Figure \* ARABIC </w:instrText>
+      </w:r>
+      <w:r>
+        <w:fldChar w:fldCharType="separate"/>
+      </w:r>
+      <w:r>
+        <w:rPr>
+          <w:noProof/>
+        </w:rPr>
+        <w:t>4</w:t>
+      </w:r>
+      <w:r>
+        <w:rPr>
+          <w:noProof/>
+        </w:rPr>
+        <w:fldChar w:fldCharType="end"/>
+      </w:r>
       <w:r>
         <w:t>- Main Game</w:t>
       </w:r>
@@ -3873,14 +3936,27 @@
       <w:r>
         <w:t xml:space="preserve">Figure </w:t>
       </w:r>
-      <w:fldSimple w:instr=" SEQ Figure \* ARABIC ">
-        <w:r>
-          <w:rPr>
-            <w:noProof/>
-          </w:rPr>
-          <w:t>5</w:t>
-        </w:r>
-      </w:fldSimple>
+      <w:r>
+        <w:fldChar w:fldCharType="begin"/>
+      </w:r>
+      <w:r>
+        <w:instrText xml:space="preserve"> SEQ Figure \* ARABIC </w:instrText>
+      </w:r>
+      <w:r>
+        <w:fldChar w:fldCharType="separate"/>
+      </w:r>
+      <w:r>
+        <w:rPr>
+          <w:noProof/>
+        </w:rPr>
+        <w:t>5</w:t>
+      </w:r>
+      <w:r>
+        <w:rPr>
+          <w:noProof/>
+        </w:rPr>
+        <w:fldChar w:fldCharType="end"/>
+      </w:r>
       <w:r>
         <w:t>- Game Logic</w:t>
       </w:r>
@@ -3952,14 +4028,27 @@
       <w:r>
         <w:t xml:space="preserve">Figure </w:t>
       </w:r>
-      <w:fldSimple w:instr=" SEQ Figure \* ARABIC ">
-        <w:r>
-          <w:rPr>
-            <w:noProof/>
-          </w:rPr>
-          <w:t>6</w:t>
-        </w:r>
-      </w:fldSimple>
+      <w:r>
+        <w:fldChar w:fldCharType="begin"/>
+      </w:r>
+      <w:r>
+        <w:instrText xml:space="preserve"> SEQ Figure \* ARABIC </w:instrText>
+      </w:r>
+      <w:r>
+        <w:fldChar w:fldCharType="separate"/>
+      </w:r>
+      <w:r>
+        <w:rPr>
+          <w:noProof/>
+        </w:rPr>
+        <w:t>6</w:t>
+      </w:r>
+      <w:r>
+        <w:rPr>
+          <w:noProof/>
+        </w:rPr>
+        <w:fldChar w:fldCharType="end"/>
+      </w:r>
       <w:r>
         <w:t>- Game Char</w:t>
       </w:r>
@@ -4031,14 +4120,27 @@
       <w:r>
         <w:t xml:space="preserve">Figure </w:t>
       </w:r>
-      <w:fldSimple w:instr=" SEQ Figure \* ARABIC ">
-        <w:r>
-          <w:rPr>
-            <w:noProof/>
-          </w:rPr>
-          <w:t>7</w:t>
-        </w:r>
-      </w:fldSimple>
+      <w:r>
+        <w:fldChar w:fldCharType="begin"/>
+      </w:r>
+      <w:r>
+        <w:instrText xml:space="preserve"> SEQ Figure \* ARABIC </w:instrText>
+      </w:r>
+      <w:r>
+        <w:fldChar w:fldCharType="separate"/>
+      </w:r>
+      <w:r>
+        <w:rPr>
+          <w:noProof/>
+        </w:rPr>
+        <w:t>7</w:t>
+      </w:r>
+      <w:r>
+        <w:rPr>
+          <w:noProof/>
+        </w:rPr>
+        <w:fldChar w:fldCharType="end"/>
+      </w:r>
       <w:r>
         <w:t>- Game Object</w:t>
       </w:r>
@@ -4110,14 +4212,27 @@
       <w:r>
         <w:t xml:space="preserve">Figure </w:t>
       </w:r>
-      <w:fldSimple w:instr=" SEQ Figure \* ARABIC ">
-        <w:r>
-          <w:rPr>
-            <w:noProof/>
-          </w:rPr>
-          <w:t>8</w:t>
-        </w:r>
-      </w:fldSimple>
+      <w:r>
+        <w:fldChar w:fldCharType="begin"/>
+      </w:r>
+      <w:r>
+        <w:instrText xml:space="preserve"> SEQ Figure \* ARABIC </w:instrText>
+      </w:r>
+      <w:r>
+        <w:fldChar w:fldCharType="separate"/>
+      </w:r>
+      <w:r>
+        <w:rPr>
+          <w:noProof/>
+        </w:rPr>
+        <w:t>8</w:t>
+      </w:r>
+      <w:r>
+        <w:rPr>
+          <w:noProof/>
+        </w:rPr>
+        <w:fldChar w:fldCharType="end"/>
+      </w:r>
       <w:r>
         <w:t>- Player</w:t>
       </w:r>
@@ -4189,14 +4304,27 @@
       <w:r>
         <w:t xml:space="preserve">Figure </w:t>
       </w:r>
-      <w:fldSimple w:instr=" SEQ Figure \* ARABIC ">
-        <w:r>
-          <w:rPr>
-            <w:noProof/>
-          </w:rPr>
-          <w:t>9</w:t>
-        </w:r>
-      </w:fldSimple>
+      <w:r>
+        <w:fldChar w:fldCharType="begin"/>
+      </w:r>
+      <w:r>
+        <w:instrText xml:space="preserve"> SEQ Figure \* ARABIC </w:instrText>
+      </w:r>
+      <w:r>
+        <w:fldChar w:fldCharType="separate"/>
+      </w:r>
+      <w:r>
+        <w:rPr>
+          <w:noProof/>
+        </w:rPr>
+        <w:t>9</w:t>
+      </w:r>
+      <w:r>
+        <w:rPr>
+          <w:noProof/>
+        </w:rPr>
+        <w:fldChar w:fldCharType="end"/>
+      </w:r>
       <w:r>
         <w:t>- Pickup</w:t>
       </w:r>
@@ -4268,14 +4396,27 @@
       <w:r>
         <w:t xml:space="preserve">Figure </w:t>
       </w:r>
-      <w:fldSimple w:instr=" SEQ Figure \* ARABIC ">
-        <w:r>
-          <w:rPr>
-            <w:noProof/>
-          </w:rPr>
-          <w:t>10</w:t>
-        </w:r>
-      </w:fldSimple>
+      <w:r>
+        <w:fldChar w:fldCharType="begin"/>
+      </w:r>
+      <w:r>
+        <w:instrText xml:space="preserve"> SEQ Figure \* ARABIC </w:instrText>
+      </w:r>
+      <w:r>
+        <w:fldChar w:fldCharType="separate"/>
+      </w:r>
+      <w:r>
+        <w:rPr>
+          <w:noProof/>
+        </w:rPr>
+        <w:t>10</w:t>
+      </w:r>
+      <w:r>
+        <w:rPr>
+          <w:noProof/>
+        </w:rPr>
+        <w:fldChar w:fldCharType="end"/>
+      </w:r>
       <w:r>
         <w:t>- Alien</w:t>
       </w:r>
@@ -4346,14 +4487,27 @@
       <w:r>
         <w:t xml:space="preserve">Figure </w:t>
       </w:r>
-      <w:fldSimple w:instr=" SEQ Figure \* ARABIC ">
-        <w:r>
-          <w:rPr>
-            <w:noProof/>
-          </w:rPr>
-          <w:t>11</w:t>
-        </w:r>
-      </w:fldSimple>
+      <w:r>
+        <w:fldChar w:fldCharType="begin"/>
+      </w:r>
+      <w:r>
+        <w:instrText xml:space="preserve"> SEQ Figure \* ARABIC </w:instrText>
+      </w:r>
+      <w:r>
+        <w:fldChar w:fldCharType="separate"/>
+      </w:r>
+      <w:r>
+        <w:rPr>
+          <w:noProof/>
+        </w:rPr>
+        <w:t>11</w:t>
+      </w:r>
+      <w:r>
+        <w:rPr>
+          <w:noProof/>
+        </w:rPr>
+        <w:fldChar w:fldCharType="end"/>
+      </w:r>
       <w:r>
         <w:t>- Asteroid Field</w:t>
       </w:r>
@@ -4425,14 +4579,27 @@
       <w:r>
         <w:t xml:space="preserve">Figure </w:t>
       </w:r>
-      <w:fldSimple w:instr=" SEQ Figure \* ARABIC ">
-        <w:r>
-          <w:rPr>
-            <w:noProof/>
-          </w:rPr>
-          <w:t>12</w:t>
-        </w:r>
-      </w:fldSimple>
+      <w:r>
+        <w:fldChar w:fldCharType="begin"/>
+      </w:r>
+      <w:r>
+        <w:instrText xml:space="preserve"> SEQ Figure \* ARABIC </w:instrText>
+      </w:r>
+      <w:r>
+        <w:fldChar w:fldCharType="separate"/>
+      </w:r>
+      <w:r>
+        <w:rPr>
+          <w:noProof/>
+        </w:rPr>
+        <w:t>12</w:t>
+      </w:r>
+      <w:r>
+        <w:rPr>
+          <w:noProof/>
+        </w:rPr>
+        <w:fldChar w:fldCharType="end"/>
+      </w:r>
       <w:r>
         <w:t>- CSV</w:t>
       </w:r>
@@ -4449,7 +4616,7 @@
           <w:lang w:eastAsia="en-CA"/>
         </w:rPr>
       </w:pPr>
-      <w:bookmarkStart w:id="5" w:name="_Toc353704267"/>
+      <w:bookmarkStart w:id="4" w:name="_Toc353704267"/>
       <w:r>
         <w:rPr>
           <w:lang w:eastAsia="en-CA"/>
@@ -4457,7 +4624,7 @@
         <w:lastRenderedPageBreak/>
         <w:t>2.3 Sequence Diagram</w:t>
       </w:r>
-      <w:bookmarkEnd w:id="5"/>
+      <w:bookmarkEnd w:id="4"/>
     </w:p>
     <w:p>
       <w:pPr>
@@ -4536,14 +4703,14 @@
           <w:lang w:eastAsia="en-CA"/>
         </w:rPr>
       </w:pPr>
-      <w:bookmarkStart w:id="6" w:name="_Toc353704268"/>
+      <w:bookmarkStart w:id="5" w:name="_Toc353704268"/>
       <w:r>
         <w:rPr>
           <w:lang w:eastAsia="en-CA"/>
         </w:rPr>
         <w:t>2.4 Activity diagram</w:t>
       </w:r>
-      <w:bookmarkEnd w:id="6"/>
+      <w:bookmarkEnd w:id="5"/>
     </w:p>
     <w:p>
       <w:pPr>
@@ -4614,27 +4781,14 @@
       <w:r>
         <w:t xml:space="preserve">Figure </w:t>
       </w:r>
-      <w:r>
-        <w:fldChar w:fldCharType="begin"/>
-      </w:r>
-      <w:r>
-        <w:instrText xml:space="preserve"> SEQ Figure \* ARABIC </w:instrText>
-      </w:r>
-      <w:r>
-        <w:fldChar w:fldCharType="separate"/>
-      </w:r>
-      <w:r>
-        <w:rPr>
-          <w:noProof/>
-        </w:rPr>
-        <w:t>13</w:t>
-      </w:r>
-      <w:r>
-        <w:rPr>
-          <w:noProof/>
-        </w:rPr>
-        <w:fldChar w:fldCharType="end"/>
-      </w:r>
+      <w:fldSimple w:instr=" SEQ Figure \* ARABIC ">
+        <w:r>
+          <w:rPr>
+            <w:noProof/>
+          </w:rPr>
+          <w:t>13</w:t>
+        </w:r>
+      </w:fldSimple>
       <w:r>
         <w:t>-</w:t>
       </w:r>
@@ -4674,7 +4828,7 @@
           <w:lang w:eastAsia="en-CA"/>
         </w:rPr>
       </w:pPr>
-      <w:bookmarkStart w:id="7" w:name="_Toc353704269"/>
+      <w:bookmarkStart w:id="6" w:name="_Toc353704269"/>
       <w:r>
         <w:rPr>
           <w:rFonts w:eastAsia="Times New Roman"/>
@@ -4690,7 +4844,7 @@
         </w:rPr>
         <w:t>Software Subsystems / Modules</w:t>
       </w:r>
-      <w:bookmarkEnd w:id="7"/>
+      <w:bookmarkEnd w:id="6"/>
     </w:p>
     <w:p>
       <w:pPr>
@@ -4700,7 +4854,7 @@
           <w:lang w:eastAsia="en-CA"/>
         </w:rPr>
       </w:pPr>
-      <w:bookmarkStart w:id="8" w:name="_Toc353704270"/>
+      <w:bookmarkStart w:id="7" w:name="_Toc353704270"/>
       <w:r>
         <w:rPr>
           <w:rFonts w:eastAsia="Times New Roman"/>
@@ -4715,7 +4869,7 @@
         </w:rPr>
         <w:t>Game Objects</w:t>
       </w:r>
-      <w:bookmarkEnd w:id="8"/>
+      <w:bookmarkEnd w:id="7"/>
     </w:p>
     <w:tbl>
       <w:tblPr>
@@ -5113,7 +5267,7 @@
           <w:lang w:eastAsia="en-CA"/>
         </w:rPr>
       </w:pPr>
-      <w:bookmarkStart w:id="9" w:name="_Toc353704271"/>
+      <w:bookmarkStart w:id="8" w:name="_Toc353704271"/>
       <w:r>
         <w:rPr>
           <w:rFonts w:eastAsia="Times New Roman"/>
@@ -5128,7 +5282,7 @@
         </w:rPr>
         <w:t>Object Components</w:t>
       </w:r>
-      <w:bookmarkEnd w:id="9"/>
+      <w:bookmarkEnd w:id="8"/>
     </w:p>
     <w:tbl>
       <w:tblPr>
@@ -5245,7 +5399,7 @@
           <w:lang w:eastAsia="en-CA"/>
         </w:rPr>
       </w:pPr>
-      <w:bookmarkStart w:id="10" w:name="_Toc353704272"/>
+      <w:bookmarkStart w:id="9" w:name="_Toc353704272"/>
       <w:r>
         <w:rPr>
           <w:rFonts w:eastAsia="Times New Roman"/>
@@ -5261,7 +5415,7 @@
         </w:rPr>
         <w:t>Main Game Classes</w:t>
       </w:r>
-      <w:bookmarkEnd w:id="10"/>
+      <w:bookmarkEnd w:id="9"/>
     </w:p>
     <w:tbl>
       <w:tblPr>
@@ -5632,7 +5786,7 @@
           <w:lang w:eastAsia="en-CA"/>
         </w:rPr>
       </w:pPr>
-      <w:bookmarkStart w:id="11" w:name="_Toc353704273"/>
+      <w:bookmarkStart w:id="10" w:name="_Toc353704273"/>
       <w:r>
         <w:rPr>
           <w:rFonts w:eastAsia="Times New Roman"/>
@@ -5661,7 +5815,7 @@
         </w:rPr>
         <w:t>Helper Classes</w:t>
       </w:r>
-      <w:bookmarkEnd w:id="11"/>
+      <w:bookmarkEnd w:id="10"/>
     </w:p>
     <w:tbl>
       <w:tblPr>
@@ -5913,7 +6067,7 @@
       <w:pPr>
         <w:pStyle w:val="Heading1"/>
       </w:pPr>
-      <w:bookmarkStart w:id="12" w:name="_Toc353704274"/>
+      <w:bookmarkStart w:id="11" w:name="_Toc353704274"/>
       <w:r>
         <w:lastRenderedPageBreak/>
         <w:t xml:space="preserve">4. </w:t>
@@ -5921,7 +6075,7 @@
       <w:r>
         <w:t>Analysis</w:t>
       </w:r>
-      <w:bookmarkEnd w:id="12"/>
+      <w:bookmarkEnd w:id="11"/>
     </w:p>
     <w:p>
       <w:pPr>
@@ -6172,7 +6326,7 @@
       <w:pPr>
         <w:pStyle w:val="Heading1"/>
       </w:pPr>
-      <w:bookmarkStart w:id="13" w:name="_Toc353704275"/>
+      <w:bookmarkStart w:id="12" w:name="_Toc353704275"/>
       <w:r>
         <w:lastRenderedPageBreak/>
         <w:t xml:space="preserve">5. </w:t>
@@ -6180,7 +6334,7 @@
       <w:r>
         <w:t>Design Rationale</w:t>
       </w:r>
-      <w:bookmarkEnd w:id="13"/>
+      <w:bookmarkEnd w:id="12"/>
     </w:p>
     <w:p/>
     <w:p>
@@ -6266,7 +6420,7 @@
       <w:pPr>
         <w:pStyle w:val="Heading1"/>
       </w:pPr>
-      <w:bookmarkStart w:id="14" w:name="_Toc353704276"/>
+      <w:bookmarkStart w:id="13" w:name="_Toc353704276"/>
       <w:r>
         <w:lastRenderedPageBreak/>
         <w:t xml:space="preserve">6. </w:t>
@@ -6277,7 +6431,7 @@
       <w:r>
         <w:t>oad Breakdown</w:t>
       </w:r>
-      <w:bookmarkEnd w:id="14"/>
+      <w:bookmarkEnd w:id="13"/>
     </w:p>
     <w:p/>
     <w:tbl>
@@ -6441,7 +6595,37 @@
               <w:rPr>
                 <w:lang w:val="en-CA"/>
               </w:rPr>
-              <w:t>Sounds and game logic( for game)</w:t>
+              <w:t>Database (CSV) integration</w:t>
+            </w:r>
+            <w:r>
+              <w:rPr>
+                <w:lang w:val="en-CA"/>
+              </w:rPr>
+              <w:t xml:space="preserve"> and game logic</w:t>
+            </w:r>
+            <w:r>
+              <w:rPr>
+                <w:lang w:val="en-CA"/>
+              </w:rPr>
+              <w:t xml:space="preserve"> (</w:t>
+            </w:r>
+            <w:r>
+              <w:rPr>
+                <w:lang w:val="en-CA"/>
+              </w:rPr>
+              <w:t>for game</w:t>
+            </w:r>
+            <w:r>
+              <w:rPr>
+                <w:lang w:val="en-CA"/>
+              </w:rPr>
+              <w:t xml:space="preserve"> and menu</w:t>
+            </w:r>
+            <w:r>
+              <w:rPr>
+                <w:lang w:val="en-CA"/>
+              </w:rPr>
+              <w:t>)</w:t>
             </w:r>
           </w:p>
         </w:tc>
@@ -6479,7 +6663,25 @@
               <w:rPr>
                 <w:lang w:val="en-CA"/>
               </w:rPr>
-              <w:t>Game logic for menu</w:t>
+              <w:t xml:space="preserve">Game logic </w:t>
+            </w:r>
+            <w:r>
+              <w:rPr>
+                <w:lang w:val="en-CA"/>
+              </w:rPr>
+              <w:t>(</w:t>
+            </w:r>
+            <w:r>
+              <w:rPr>
+                <w:lang w:val="en-CA"/>
+              </w:rPr>
+              <w:t>for menu</w:t>
+            </w:r>
+            <w:r>
+              <w:rPr>
+                <w:lang w:val="en-CA"/>
+              </w:rPr>
+              <w:t>)</w:t>
             </w:r>
           </w:p>
         </w:tc>
@@ -6517,7 +6719,7 @@
               <w:rPr>
                 <w:lang w:val="en-CA"/>
               </w:rPr>
-              <w:t>Database integration (stats+ high scores)</w:t>
+              <w:t>Sounds</w:t>
             </w:r>
           </w:p>
         </w:tc>
@@ -6688,7 +6890,12 @@
       </w:r>
       <w:r>
         <w:lastRenderedPageBreak/>
-        <w:t>his/her own code. We will constantly updating a document recording our tests. There will be 3 majors parts involved in the test process; unit testing, integration testing and system testing.  Also, it is important that the entire team knows where files are to be stored and from where they can be retrieved. In our case, we will be using GitHub. Finally, as a side note,</w:t>
+        <w:t>his/her own code. We will constantly updating a document recording our tests. There will be 3 majors parts involved in the test process; unit t</w:t>
+      </w:r>
+      <w:bookmarkStart w:id="14" w:name="_GoBack"/>
+      <w:bookmarkEnd w:id="14"/>
+      <w:r>
+        <w:t>esting, integration testing and system testing.  Also, it is important that the entire team knows where files are to be stored and from where they can be retrieved. In our case, we will be using GitHub. Finally, as a side note,</w:t>
       </w:r>
       <w:r>
         <w:t xml:space="preserve"> we know that the implementation language is a factor that weights high. While some are more skilled with certain languages, we had to come to an agreement. According to the common degree of expertise of the team members, java was the chosen language that will be used for implementing </w:t>
@@ -6854,7 +7061,7 @@
           <w:rPr>
             <w:noProof/>
           </w:rPr>
-          <w:t>1</w:t>
+          <w:t>20</w:t>
         </w:r>
         <w:r>
           <w:rPr>
@@ -11644,7 +11851,7 @@
 </file>
 
 <file path=customXml/itemProps2.xml><?xml version="1.0" encoding="utf-8"?>
-<ds:datastoreItem xmlns:ds="http://schemas.openxmlformats.org/officeDocument/2006/customXml" ds:itemID="{FACC3B8E-91F6-4C57-8435-CD4A6FE50227}">
+<ds:datastoreItem xmlns:ds="http://schemas.openxmlformats.org/officeDocument/2006/customXml" ds:itemID="{CC9D58F0-2A4E-4CB4-BFC5-38FF7A426FD2}">
   <ds:schemaRefs>
     <ds:schemaRef ds:uri="http://schemas.openxmlformats.org/officeDocument/2006/bibliography"/>
   </ds:schemaRefs>

</xml_diff>